<commit_message>
módulo 2 e 3 ppt
</commit_message>
<xml_diff>
--- a/Apresentação/Exercícios.docx
+++ b/Apresentação/Exercícios.docx
@@ -6,22 +6,43 @@
       <w:pPr>
         <w:pStyle w:val="SemEspaamento"/>
       </w:pPr>
+    </w:p>
+    <w:p>
+      <w:pPr>
+        <w:jc w:val="center"/>
+      </w:pPr>
+    </w:p>
+    <w:p>
+      <w:pPr>
+        <w:jc w:val="center"/>
+      </w:pPr>
+    </w:p>
+    <w:p>
+      <w:pPr>
+        <w:jc w:val="center"/>
+        <w:rPr>
+          <w:rFonts w:ascii="Times New Roman" w:hAnsi="Times New Roman" w:cs="Times New Roman"/>
+          <w:b/>
+          <w:color w:val="000000" w:themeColor="text1"/>
+          <w:sz w:val="36"/>
+        </w:rPr>
+      </w:pPr>
       <w:r>
         <w:rPr>
           <w:noProof/>
           <w:lang w:eastAsia="pt-BR"/>
         </w:rPr>
         <w:drawing>
-          <wp:anchor distT="0" distB="0" distL="114300" distR="114300" simplePos="0" relativeHeight="251659264" behindDoc="1" locked="0" layoutInCell="1" allowOverlap="1" wp14:anchorId="4B6FF0F6" wp14:editId="207BFBE3">
+          <wp:anchor distT="0" distB="0" distL="114300" distR="114300" simplePos="0" relativeHeight="251659264" behindDoc="1" locked="0" layoutInCell="1" allowOverlap="1" wp14:anchorId="4FACF18A" wp14:editId="38BB2A8D">
             <wp:simplePos x="0" y="0"/>
             <wp:positionH relativeFrom="column">
-              <wp:posOffset>-937260</wp:posOffset>
+              <wp:posOffset>-1106014</wp:posOffset>
             </wp:positionH>
             <wp:positionV relativeFrom="paragraph">
-              <wp:posOffset>1252855</wp:posOffset>
+              <wp:posOffset>220531</wp:posOffset>
             </wp:positionV>
-            <wp:extent cx="7195185" cy="4124325"/>
-            <wp:effectExtent l="0" t="0" r="5715" b="9525"/>
+            <wp:extent cx="7561477" cy="4334468"/>
+            <wp:effectExtent l="0" t="0" r="1905" b="9525"/>
             <wp:wrapNone/>
             <wp:docPr id="26" name="Imagem 26" descr="C:\Users\User\Desktop\Workshop\angular-project\Apresentação\Imagens\angular2.png"/>
             <wp:cNvGraphicFramePr>
@@ -52,7 +73,7 @@
                   <pic:spPr bwMode="auto">
                     <a:xfrm>
                       <a:off x="0" y="0"/>
-                      <a:ext cx="7195185" cy="4124325"/>
+                      <a:ext cx="7573733" cy="4341493"/>
                     </a:xfrm>
                     <a:prstGeom prst="rect">
                       <a:avLst/>
@@ -74,27 +95,13 @@
           </wp:anchor>
         </w:drawing>
       </w:r>
-    </w:p>
-    <w:p>
-      <w:pPr>
-        <w:jc w:val="center"/>
-      </w:pPr>
-    </w:p>
-    <w:p>
-      <w:pPr>
-        <w:jc w:val="center"/>
-      </w:pPr>
-    </w:p>
-    <w:p>
-      <w:pPr>
-        <w:jc w:val="center"/>
-        <w:rPr>
-          <w:rFonts w:ascii="Times New Roman" w:hAnsi="Times New Roman" w:cs="Times New Roman"/>
-          <w:b/>
-          <w:color w:val="000000" w:themeColor="text1"/>
-          <w:sz w:val="36"/>
-        </w:rPr>
-      </w:pPr>
+      <w:r>
+        <w:rPr>
+          <w:noProof/>
+          <w:lang w:eastAsia="pt-BR"/>
+        </w:rPr>
+        <w:softHyphen/>
+      </w:r>
     </w:p>
     <w:p>
       <w:pPr>
@@ -2158,6 +2165,8 @@
         </w:rPr>
         <w:t xml:space="preserve">componente.html incluindo as mesmas informações no home.component.html com exceção do </w:t>
       </w:r>
+      <w:bookmarkStart w:id="0" w:name="_GoBack"/>
+      <w:bookmarkEnd w:id="0"/>
       <w:proofErr w:type="spellStart"/>
       <w:r>
         <w:rPr>
@@ -2250,17 +2259,7 @@
           <w:szCs w:val="24"/>
           <w:lang w:eastAsia="pt-BR"/>
         </w:rPr>
-        <w:t xml:space="preserve"> Para página não encontrada, u</w:t>
-      </w:r>
-      <w:r>
-        <w:rPr>
-          <w:rFonts w:ascii="Calibri" w:eastAsia="Times New Roman" w:hAnsi="Calibri" w:cs="Calibri"/>
-          <w:color w:val="000000"/>
-          <w:sz w:val="24"/>
-          <w:szCs w:val="24"/>
-          <w:lang w:eastAsia="pt-BR"/>
-        </w:rPr>
-        <w:t xml:space="preserve">tilizar </w:t>
+        <w:t xml:space="preserve"> Para página não encontrada, utilizar </w:t>
       </w:r>
       <w:r>
         <w:rPr>
@@ -2281,19 +2280,7 @@
           <w:szCs w:val="24"/>
           <w:lang w:eastAsia="pt-BR"/>
         </w:rPr>
-        <w:t xml:space="preserve"> como p</w:t>
-      </w:r>
-      <w:bookmarkStart w:id="0" w:name="_GoBack"/>
-      <w:bookmarkEnd w:id="0"/>
-      <w:r>
-        <w:rPr>
-          <w:rFonts w:ascii="Calibri" w:eastAsia="Times New Roman" w:hAnsi="Calibri" w:cs="Calibri"/>
-          <w:color w:val="000000"/>
-          <w:sz w:val="24"/>
-          <w:szCs w:val="24"/>
-          <w:lang w:eastAsia="pt-BR"/>
-        </w:rPr>
-        <w:t>ath da rota.</w:t>
+        <w:t xml:space="preserve"> como path da rota.</w:t>
       </w:r>
     </w:p>
     <w:p>
@@ -6666,15 +6653,13 @@
         </w:rPr>
         <w:t xml:space="preserve">Componente criado, vamos </w:t>
       </w:r>
-      <w:proofErr w:type="gramStart"/>
       <w:r>
         <w:rPr>
           <w:rFonts w:eastAsia="Times New Roman"/>
           <w:lang w:eastAsia="pt-BR"/>
         </w:rPr>
-        <w:t>a</w:t>
-      </w:r>
-      <w:proofErr w:type="gramEnd"/>
+        <w:t>à</w:t>
+      </w:r>
       <w:r>
         <w:rPr>
           <w:rFonts w:eastAsia="Times New Roman"/>
@@ -7813,107 +7798,6 @@
         <w:t xml:space="preserve"> dias.</w:t>
       </w:r>
     </w:p>
-    <w:p/>
-    <w:p/>
-    <w:p>
-      <w:pPr>
-        <w:rPr>
-          <w:rFonts w:ascii="Calibri" w:eastAsia="Times New Roman" w:hAnsi="Calibri" w:cs="Calibri"/>
-          <w:color w:val="000000"/>
-          <w:sz w:val="24"/>
-          <w:szCs w:val="24"/>
-          <w:lang w:eastAsia="pt-BR"/>
-        </w:rPr>
-      </w:pPr>
-      <w:r>
-        <w:rPr>
-          <w:rFonts w:ascii="Calibri" w:eastAsia="Times New Roman" w:hAnsi="Calibri" w:cs="Calibri"/>
-          <w:color w:val="000000"/>
-          <w:sz w:val="24"/>
-          <w:szCs w:val="24"/>
-          <w:lang w:eastAsia="pt-BR"/>
-        </w:rPr>
-        <w:t>Exercício 01</w:t>
-      </w:r>
-    </w:p>
-    <w:p>
-      <w:pPr>
-        <w:rPr>
-          <w:rFonts w:ascii="Calibri" w:eastAsia="Times New Roman" w:hAnsi="Calibri" w:cs="Calibri"/>
-          <w:color w:val="000000"/>
-          <w:sz w:val="24"/>
-          <w:szCs w:val="24"/>
-          <w:lang w:eastAsia="pt-BR"/>
-        </w:rPr>
-      </w:pPr>
-      <w:r>
-        <w:rPr>
-          <w:rFonts w:ascii="Calibri" w:eastAsia="Times New Roman" w:hAnsi="Calibri" w:cs="Calibri"/>
-          <w:color w:val="000000"/>
-          <w:sz w:val="24"/>
-          <w:szCs w:val="24"/>
-          <w:lang w:eastAsia="pt-BR"/>
-        </w:rPr>
-        <w:tab/>
-        <w:t xml:space="preserve">Criando um </w:t>
-      </w:r>
-      <w:proofErr w:type="spellStart"/>
-      <w:r>
-        <w:rPr>
-          <w:rFonts w:ascii="Calibri" w:eastAsia="Times New Roman" w:hAnsi="Calibri" w:cs="Calibri"/>
-          <w:color w:val="000000"/>
-          <w:sz w:val="24"/>
-          <w:szCs w:val="24"/>
-          <w:lang w:eastAsia="pt-BR"/>
-        </w:rPr>
-        <w:t>pipe</w:t>
-      </w:r>
-      <w:proofErr w:type="spellEnd"/>
-      <w:r>
-        <w:rPr>
-          <w:rFonts w:ascii="Calibri" w:eastAsia="Times New Roman" w:hAnsi="Calibri" w:cs="Calibri"/>
-          <w:color w:val="000000"/>
-          <w:sz w:val="24"/>
-          <w:szCs w:val="24"/>
-          <w:lang w:eastAsia="pt-BR"/>
-        </w:rPr>
-        <w:t xml:space="preserve"> e uma diretiva </w:t>
-      </w:r>
-    </w:p>
-    <w:p>
-      <w:pPr>
-        <w:ind w:firstLine="708"/>
-        <w:rPr>
-          <w:rFonts w:ascii="Calibri" w:eastAsia="Times New Roman" w:hAnsi="Calibri" w:cs="Calibri"/>
-          <w:color w:val="000000"/>
-          <w:sz w:val="24"/>
-          <w:szCs w:val="24"/>
-          <w:lang w:eastAsia="pt-BR"/>
-        </w:rPr>
-      </w:pPr>
-      <w:hyperlink r:id="rId8" w:history="1">
-        <w:r>
-          <w:rPr>
-            <w:rStyle w:val="Hyperlink"/>
-          </w:rPr>
-          <w:t>https://www.youtube.com/watch?v=8fUa4HPOua4</w:t>
-        </w:r>
-      </w:hyperlink>
-    </w:p>
-    <w:p>
-      <w:pPr>
-        <w:ind w:firstLine="708"/>
-      </w:pPr>
-      <w:hyperlink r:id="rId9" w:history="1">
-        <w:r>
-          <w:rPr>
-            <w:rStyle w:val="Hyperlink"/>
-          </w:rPr>
-          <w:t>https://www.youtube.com/watch?v=KO7dVbigKvI</w:t>
-        </w:r>
-      </w:hyperlink>
-    </w:p>
-    <w:p/>
     <w:sectPr>
       <w:pgSz w:w="11906" w:h="16838"/>
       <w:pgMar w:top="1417" w:right="1701" w:bottom="1417" w:left="1701" w:header="708" w:footer="708" w:gutter="0"/>
@@ -8636,6 +8520,7 @@
   <w:style w:type="character" w:default="1" w:styleId="Fontepargpadro">
     <w:name w:val="Default Paragraph Font"/>
     <w:uiPriority w:val="1"/>
+    <w:semiHidden/>
     <w:unhideWhenUsed/>
   </w:style>
   <w:style w:type="table" w:default="1" w:styleId="Tabelanormal">
@@ -9089,6 +8974,7 @@
   <w:style w:type="character" w:default="1" w:styleId="Fontepargpadro">
     <w:name w:val="Default Paragraph Font"/>
     <w:uiPriority w:val="1"/>
+    <w:semiHidden/>
     <w:unhideWhenUsed/>
   </w:style>
   <w:style w:type="table" w:default="1" w:styleId="Tabelanormal">
@@ -9600,7 +9486,7 @@
 </file>
 
 <file path=customXml/itemProps1.xml><?xml version="1.0" encoding="utf-8"?>
-<ds:datastoreItem xmlns:ds="http://schemas.openxmlformats.org/officeDocument/2006/customXml" ds:itemID="{C6E1B1B8-7BD8-4B7B-9540-312B60F8F58D}">
+<ds:datastoreItem xmlns:ds="http://schemas.openxmlformats.org/officeDocument/2006/customXml" ds:itemID="{4A8632BA-FC25-4377-B8AA-908E46D167E2}">
   <ds:schemaRefs>
     <ds:schemaRef ds:uri="http://schemas.openxmlformats.org/officeDocument/2006/bibliography"/>
   </ds:schemaRefs>

</xml_diff>